<commit_message>
uploading exercise 2.3 Data Binding
</commit_message>
<xml_diff>
--- a/week-2/Instructions - Exercise 2.3 - Data Binding.docx
+++ b/week-2/Instructions - Exercise 2.3 - Data Binding.docx
@@ -1,16 +1,13 @@
 
 <file path=word/document.xml><?xml version="1.0" encoding="utf-8"?>
-<w:document xmlns:wpc="http://schemas.microsoft.com/office/word/2010/wordprocessingCanvas" xmlns:cx="http://schemas.microsoft.com/office/drawing/2014/chartex" xmlns:cx1="http://schemas.microsoft.com/office/drawing/2015/9/8/chartex" xmlns:cx2="http://schemas.microsoft.com/office/drawing/2015/10/21/chartex" xmlns:cx3="http://schemas.microsoft.com/office/drawing/2016/5/9/chartex" xmlns:cx4="http://schemas.microsoft.com/office/drawing/2016/5/10/chartex" xmlns:cx5="http://schemas.microsoft.com/office/drawing/2016/5/11/chartex" xmlns:cx6="http://schemas.microsoft.com/office/drawing/2016/5/12/chartex" xmlns:cx7="http://schemas.microsoft.com/office/drawing/2016/5/13/chartex" xmlns:cx8="http://schemas.microsoft.com/office/drawing/2016/5/14/chartex" xmlns:mc="http://schemas.openxmlformats.org/markup-compatibility/2006" xmlns:aink="http://schemas.microsoft.com/office/drawing/2016/ink" xmlns:am3d="http://schemas.microsoft.com/office/drawing/2017/model3d" xmlns:o="urn:schemas-microsoft-com:office:office" xmlns:r="http://schemas.openxmlformats.org/officeDocument/2006/relationships" xmlns:m="http://schemas.openxmlformats.org/officeDocument/2006/math" xmlns:v="urn:schemas-microsoft-com:vml" xmlns:wp14="http://schemas.microsoft.com/office/word/2010/wordprocessingDrawing" xmlns:wp="http://schemas.openxmlformats.org/drawingml/2006/wordprocessingDrawing" xmlns:w10="urn:schemas-microsoft-com:office:word" xmlns:w="http://schemas.openxmlformats.org/wordprocessingml/2006/main" xmlns:w14="http://schemas.microsoft.com/office/word/2010/wordml" xmlns:w15="http://schemas.microsoft.com/office/word/2012/wordml" xmlns:w16cex="http://schemas.microsoft.com/office/word/2018/wordml/cex" xmlns:w16cid="http://schemas.microsoft.com/office/word/2016/wordml/cid" xmlns:w16="http://schemas.microsoft.com/office/word/2018/wordml" xmlns:w16se="http://schemas.microsoft.com/office/word/2015/wordml/symex" xmlns:wpg="http://schemas.microsoft.com/office/word/2010/wordprocessingGroup" xmlns:wpi="http://schemas.microsoft.com/office/word/2010/wordprocessingInk" xmlns:wne="http://schemas.microsoft.com/office/word/2006/wordml" xmlns:wps="http://schemas.microsoft.com/office/word/2010/wordprocessingShape" mc:Ignorable="w14 w15 w16se w16cid w16 w16cex wp14">
+<w:document xmlns:wpc="http://schemas.microsoft.com/office/word/2010/wordprocessingCanvas" xmlns:cx="http://schemas.microsoft.com/office/drawing/2014/chartex" xmlns:cx1="http://schemas.microsoft.com/office/drawing/2015/9/8/chartex" xmlns:cx2="http://schemas.microsoft.com/office/drawing/2015/10/21/chartex" xmlns:cx3="http://schemas.microsoft.com/office/drawing/2016/5/9/chartex" xmlns:cx4="http://schemas.microsoft.com/office/drawing/2016/5/10/chartex" xmlns:cx5="http://schemas.microsoft.com/office/drawing/2016/5/11/chartex" xmlns:cx6="http://schemas.microsoft.com/office/drawing/2016/5/12/chartex" xmlns:cx7="http://schemas.microsoft.com/office/drawing/2016/5/13/chartex" xmlns:cx8="http://schemas.microsoft.com/office/drawing/2016/5/14/chartex" xmlns:mc="http://schemas.openxmlformats.org/markup-compatibility/2006" xmlns:aink="http://schemas.microsoft.com/office/drawing/2016/ink" xmlns:am3d="http://schemas.microsoft.com/office/drawing/2017/model3d" xmlns:o="urn:schemas-microsoft-com:office:office" xmlns:oel="http://schemas.microsoft.com/office/2019/extlst" xmlns:r="http://schemas.openxmlformats.org/officeDocument/2006/relationships" xmlns:m="http://schemas.openxmlformats.org/officeDocument/2006/math" xmlns:v="urn:schemas-microsoft-com:vml" xmlns:wp14="http://schemas.microsoft.com/office/word/2010/wordprocessingDrawing" xmlns:wp="http://schemas.openxmlformats.org/drawingml/2006/wordprocessingDrawing" xmlns:w10="urn:schemas-microsoft-com:office:word" xmlns:w="http://schemas.openxmlformats.org/wordprocessingml/2006/main" xmlns:w14="http://schemas.microsoft.com/office/word/2010/wordml" xmlns:w15="http://schemas.microsoft.com/office/word/2012/wordml" xmlns:w16cex="http://schemas.microsoft.com/office/word/2018/wordml/cex" xmlns:w16cid="http://schemas.microsoft.com/office/word/2016/wordml/cid" xmlns:w16="http://schemas.microsoft.com/office/word/2018/wordml" xmlns:w16du="http://schemas.microsoft.com/office/word/2023/wordml/word16du" xmlns:w16sdtdh="http://schemas.microsoft.com/office/word/2020/wordml/sdtdatahash" xmlns:w16se="http://schemas.microsoft.com/office/word/2015/wordml/symex" xmlns:wpg="http://schemas.microsoft.com/office/word/2010/wordprocessingGroup" xmlns:wpi="http://schemas.microsoft.com/office/word/2010/wordprocessingInk" xmlns:wne="http://schemas.microsoft.com/office/word/2006/wordml" xmlns:wps="http://schemas.microsoft.com/office/word/2010/wordprocessingShape" mc:Ignorable="w14 w15 w16se w16cid w16 w16cex w16sdtdh wp14">
   <w:body>
     <w:p>
       <w:pPr>
         <w:pStyle w:val="Heading1"/>
       </w:pPr>
       <w:r>
-        <w:t xml:space="preserve">Instructions - </w:t>
-      </w:r>
-      <w:r>
-        <w:t xml:space="preserve">Exercise </w:t>
+        <w:t xml:space="preserve">Instructions - Exercise </w:t>
       </w:r>
       <w:r>
         <w:t>2.3 – Data Binding</w:t>
@@ -161,16 +158,28 @@
         <w:textAlignment w:val="baseline"/>
         <w:rPr>
           <w:rFonts w:ascii="Arial" w:eastAsia="Times New Roman" w:hAnsi="Arial" w:cs="Arial"/>
-          <w:color w:val="000000"/>
-        </w:rPr>
-      </w:pPr>
-      <w:r>
-        <w:rPr>
-          <w:rFonts w:ascii="Arial" w:eastAsia="Times New Roman" w:hAnsi="Arial" w:cs="Arial"/>
-          <w:color w:val="000000"/>
-        </w:rPr>
-        <w:t>Generate a new Angular application and call it enhanced-profile-app</w:t>
-      </w:r>
+          <w:strike/>
+          <w:color w:val="000000"/>
+        </w:rPr>
+      </w:pPr>
+      <w:r>
+        <w:rPr>
+          <w:rFonts w:ascii="Arial" w:eastAsia="Times New Roman" w:hAnsi="Arial" w:cs="Arial"/>
+          <w:strike/>
+          <w:color w:val="000000"/>
+        </w:rPr>
+        <w:t>Generate a new Angular application and call it enhanced-profile-</w:t>
+      </w:r>
+      <w:proofErr w:type="gramStart"/>
+      <w:r>
+        <w:rPr>
+          <w:rFonts w:ascii="Arial" w:eastAsia="Times New Roman" w:hAnsi="Arial" w:cs="Arial"/>
+          <w:strike/>
+          <w:color w:val="000000"/>
+        </w:rPr>
+        <w:t>app</w:t>
+      </w:r>
+      <w:proofErr w:type="gramEnd"/>
     </w:p>
     <w:p>
       <w:pPr>
@@ -182,15 +191,35 @@
         <w:textAlignment w:val="baseline"/>
         <w:rPr>
           <w:rFonts w:ascii="Arial" w:eastAsia="Times New Roman" w:hAnsi="Arial" w:cs="Arial"/>
-          <w:color w:val="000000"/>
-        </w:rPr>
-      </w:pPr>
-      <w:r>
-        <w:rPr>
-          <w:rFonts w:ascii="Arial" w:eastAsia="Times New Roman" w:hAnsi="Arial" w:cs="Arial"/>
-          <w:color w:val="000000"/>
-        </w:rPr>
-        <w:t>Enter “n” for routing </w:t>
+          <w:strike/>
+          <w:color w:val="000000"/>
+        </w:rPr>
+      </w:pPr>
+      <w:r>
+        <w:rPr>
+          <w:rFonts w:ascii="Arial" w:eastAsia="Times New Roman" w:hAnsi="Arial" w:cs="Arial"/>
+          <w:strike/>
+          <w:color w:val="000000"/>
+        </w:rPr>
+        <w:t xml:space="preserve">Enter “n” for </w:t>
+      </w:r>
+      <w:proofErr w:type="gramStart"/>
+      <w:r>
+        <w:rPr>
+          <w:rFonts w:ascii="Arial" w:eastAsia="Times New Roman" w:hAnsi="Arial" w:cs="Arial"/>
+          <w:strike/>
+          <w:color w:val="000000"/>
+        </w:rPr>
+        <w:t>routing</w:t>
+      </w:r>
+      <w:proofErr w:type="gramEnd"/>
+      <w:r>
+        <w:rPr>
+          <w:rFonts w:ascii="Arial" w:eastAsia="Times New Roman" w:hAnsi="Arial" w:cs="Arial"/>
+          <w:strike/>
+          <w:color w:val="000000"/>
+        </w:rPr>
+        <w:t> </w:t>
       </w:r>
     </w:p>
     <w:p>
@@ -203,12 +232,14 @@
         <w:textAlignment w:val="baseline"/>
         <w:rPr>
           <w:rFonts w:ascii="Arial" w:eastAsia="Times New Roman" w:hAnsi="Arial" w:cs="Arial"/>
-          <w:color w:val="000000"/>
-        </w:rPr>
-      </w:pPr>
-      <w:r>
-        <w:rPr>
-          <w:rFonts w:ascii="Arial" w:eastAsia="Times New Roman" w:hAnsi="Arial" w:cs="Arial"/>
+          <w:strike/>
+          <w:color w:val="000000"/>
+        </w:rPr>
+      </w:pPr>
+      <w:r>
+        <w:rPr>
+          <w:rFonts w:ascii="Arial" w:eastAsia="Times New Roman" w:hAnsi="Arial" w:cs="Arial"/>
+          <w:strike/>
           <w:color w:val="000000"/>
         </w:rPr>
         <w:t>Recreate the profile-app from Assignment 1.5</w:t>
@@ -224,21 +255,34 @@
         <w:textAlignment w:val="baseline"/>
         <w:rPr>
           <w:rFonts w:ascii="Arial" w:eastAsia="Times New Roman" w:hAnsi="Arial" w:cs="Arial"/>
+          <w:strike/>
           <w:color w:val="000000"/>
         </w:rPr>
       </w:pPr>
       <w:proofErr w:type="spellStart"/>
-      <w:r>
-        <w:rPr>
-          <w:rFonts w:ascii="Arial" w:eastAsia="Times New Roman" w:hAnsi="Arial" w:cs="Arial"/>
-          <w:color w:val="000000"/>
-        </w:rPr>
-        <w:t>app.component.ts</w:t>
+      <w:proofErr w:type="gramStart"/>
+      <w:r>
+        <w:rPr>
+          <w:rFonts w:ascii="Arial" w:eastAsia="Times New Roman" w:hAnsi="Arial" w:cs="Arial"/>
+          <w:strike/>
+          <w:color w:val="000000"/>
+        </w:rPr>
+        <w:t>app.component</w:t>
+      </w:r>
+      <w:proofErr w:type="gramEnd"/>
+      <w:r>
+        <w:rPr>
+          <w:rFonts w:ascii="Arial" w:eastAsia="Times New Roman" w:hAnsi="Arial" w:cs="Arial"/>
+          <w:strike/>
+          <w:color w:val="000000"/>
+        </w:rPr>
+        <w:t>.ts</w:t>
       </w:r>
       <w:proofErr w:type="spellEnd"/>
       <w:r>
         <w:rPr>
           <w:rFonts w:ascii="Arial" w:eastAsia="Times New Roman" w:hAnsi="Arial" w:cs="Arial"/>
+          <w:strike/>
           <w:color w:val="000000"/>
         </w:rPr>
         <w:t> </w:t>
@@ -254,12 +298,14 @@
         <w:textAlignment w:val="baseline"/>
         <w:rPr>
           <w:rFonts w:ascii="Arial" w:eastAsia="Times New Roman" w:hAnsi="Arial" w:cs="Arial"/>
-          <w:color w:val="000000"/>
-        </w:rPr>
-      </w:pPr>
-      <w:r>
-        <w:rPr>
-          <w:rFonts w:ascii="Arial" w:eastAsia="Times New Roman" w:hAnsi="Arial" w:cs="Arial"/>
+          <w:strike/>
+          <w:color w:val="000000"/>
+        </w:rPr>
+      </w:pPr>
+      <w:r>
+        <w:rPr>
+          <w:rFonts w:ascii="Arial" w:eastAsia="Times New Roman" w:hAnsi="Arial" w:cs="Arial"/>
+          <w:strike/>
           <w:color w:val="000000"/>
         </w:rPr>
         <w:t xml:space="preserve">Define </w:t>
@@ -268,6 +314,7 @@
       <w:r>
         <w:rPr>
           <w:rFonts w:ascii="Arial" w:eastAsia="Times New Roman" w:hAnsi="Arial" w:cs="Arial"/>
+          <w:strike/>
           <w:color w:val="000000"/>
         </w:rPr>
         <w:t>a</w:t>
@@ -276,6 +323,7 @@
       <w:r>
         <w:rPr>
           <w:rFonts w:ascii="Arial" w:eastAsia="Times New Roman" w:hAnsi="Arial" w:cs="Arial"/>
+          <w:strike/>
           <w:color w:val="000000"/>
         </w:rPr>
         <w:t xml:space="preserve"> </w:t>
@@ -286,6 +334,7 @@
           <w:rFonts w:ascii="Arial" w:eastAsia="Times New Roman" w:hAnsi="Arial" w:cs="Arial"/>
           <w:b/>
           <w:bCs/>
+          <w:strike/>
           <w:color w:val="000000"/>
         </w:rPr>
         <w:t>isLoggedIn</w:t>
@@ -296,6 +345,7 @@
           <w:rFonts w:ascii="Arial" w:eastAsia="Times New Roman" w:hAnsi="Arial" w:cs="Arial"/>
           <w:b/>
           <w:bCs/>
+          <w:strike/>
           <w:color w:val="000000"/>
         </w:rPr>
         <w:t xml:space="preserve"> </w:t>
@@ -303,6 +353,7 @@
       <w:r>
         <w:rPr>
           <w:rFonts w:ascii="Arial" w:eastAsia="Times New Roman" w:hAnsi="Arial" w:cs="Arial"/>
+          <w:strike/>
           <w:color w:val="000000"/>
         </w:rPr>
         <w:t>variable with a Boolean data type and assign it a default value of true </w:t>
@@ -318,15 +369,35 @@
         <w:textAlignment w:val="baseline"/>
         <w:rPr>
           <w:rFonts w:ascii="Arial" w:eastAsia="Times New Roman" w:hAnsi="Arial" w:cs="Arial"/>
-          <w:color w:val="000000"/>
-        </w:rPr>
-      </w:pPr>
-      <w:r>
-        <w:rPr>
-          <w:rFonts w:ascii="Arial" w:eastAsia="Times New Roman" w:hAnsi="Arial" w:cs="Arial"/>
-          <w:color w:val="000000"/>
-        </w:rPr>
-        <w:t>Remove the title variable and add a new one named assignment of type string </w:t>
+          <w:strike/>
+          <w:color w:val="000000"/>
+        </w:rPr>
+      </w:pPr>
+      <w:r>
+        <w:rPr>
+          <w:rFonts w:ascii="Arial" w:eastAsia="Times New Roman" w:hAnsi="Arial" w:cs="Arial"/>
+          <w:strike/>
+          <w:color w:val="000000"/>
+        </w:rPr>
+        <w:t xml:space="preserve">Remove the title variable and add a new one named assignment of type </w:t>
+      </w:r>
+      <w:proofErr w:type="gramStart"/>
+      <w:r>
+        <w:rPr>
+          <w:rFonts w:ascii="Arial" w:eastAsia="Times New Roman" w:hAnsi="Arial" w:cs="Arial"/>
+          <w:strike/>
+          <w:color w:val="000000"/>
+        </w:rPr>
+        <w:t>string</w:t>
+      </w:r>
+      <w:proofErr w:type="gramEnd"/>
+      <w:r>
+        <w:rPr>
+          <w:rFonts w:ascii="Arial" w:eastAsia="Times New Roman" w:hAnsi="Arial" w:cs="Arial"/>
+          <w:strike/>
+          <w:color w:val="000000"/>
+        </w:rPr>
+        <w:t> </w:t>
       </w:r>
     </w:p>
     <w:p>
@@ -339,16 +410,28 @@
         <w:textAlignment w:val="baseline"/>
         <w:rPr>
           <w:rFonts w:ascii="Arial" w:eastAsia="Times New Roman" w:hAnsi="Arial" w:cs="Arial"/>
-          <w:color w:val="000000"/>
-        </w:rPr>
-      </w:pPr>
-      <w:r>
-        <w:rPr>
-          <w:rFonts w:ascii="Arial" w:eastAsia="Times New Roman" w:hAnsi="Arial" w:cs="Arial"/>
-          <w:color w:val="000000"/>
-        </w:rPr>
-        <w:t>Give the assignment a value of “Exercise 2.3 - Data Binding”</w:t>
-      </w:r>
+          <w:strike/>
+          <w:color w:val="000000"/>
+        </w:rPr>
+      </w:pPr>
+      <w:r>
+        <w:rPr>
+          <w:rFonts w:ascii="Arial" w:eastAsia="Times New Roman" w:hAnsi="Arial" w:cs="Arial"/>
+          <w:strike/>
+          <w:color w:val="000000"/>
+        </w:rPr>
+        <w:t xml:space="preserve">Give the assignment a value of “Exercise 2.3 - Data </w:t>
+      </w:r>
+      <w:proofErr w:type="gramStart"/>
+      <w:r>
+        <w:rPr>
+          <w:rFonts w:ascii="Arial" w:eastAsia="Times New Roman" w:hAnsi="Arial" w:cs="Arial"/>
+          <w:strike/>
+          <w:color w:val="000000"/>
+        </w:rPr>
+        <w:t>Binding”</w:t>
+      </w:r>
+      <w:proofErr w:type="gramEnd"/>
     </w:p>
     <w:p>
       <w:pPr>
@@ -381,15 +464,35 @@
         <w:textAlignment w:val="baseline"/>
         <w:rPr>
           <w:rFonts w:ascii="Arial" w:eastAsia="Times New Roman" w:hAnsi="Arial" w:cs="Arial"/>
-          <w:color w:val="000000"/>
-        </w:rPr>
-      </w:pPr>
-      <w:r>
-        <w:rPr>
-          <w:rFonts w:ascii="Arial" w:eastAsia="Times New Roman" w:hAnsi="Arial" w:cs="Arial"/>
-          <w:color w:val="000000"/>
-        </w:rPr>
-        <w:t>Add an h2 element above the profile components and give it the value of our assignment variable </w:t>
+          <w:strike/>
+          <w:color w:val="000000"/>
+        </w:rPr>
+      </w:pPr>
+      <w:r>
+        <w:rPr>
+          <w:rFonts w:ascii="Arial" w:eastAsia="Times New Roman" w:hAnsi="Arial" w:cs="Arial"/>
+          <w:strike/>
+          <w:color w:val="000000"/>
+        </w:rPr>
+        <w:t xml:space="preserve">Add an h2 element above the profile components and give it the value of our assignment </w:t>
+      </w:r>
+      <w:proofErr w:type="gramStart"/>
+      <w:r>
+        <w:rPr>
+          <w:rFonts w:ascii="Arial" w:eastAsia="Times New Roman" w:hAnsi="Arial" w:cs="Arial"/>
+          <w:strike/>
+          <w:color w:val="000000"/>
+        </w:rPr>
+        <w:t>variable</w:t>
+      </w:r>
+      <w:proofErr w:type="gramEnd"/>
+      <w:r>
+        <w:rPr>
+          <w:rFonts w:ascii="Arial" w:eastAsia="Times New Roman" w:hAnsi="Arial" w:cs="Arial"/>
+          <w:strike/>
+          <w:color w:val="000000"/>
+        </w:rPr>
+        <w:t> </w:t>
       </w:r>
     </w:p>
     <w:p>
@@ -402,25 +505,30 @@
         <w:textAlignment w:val="baseline"/>
         <w:rPr>
           <w:rFonts w:ascii="Arial" w:eastAsia="Times New Roman" w:hAnsi="Arial" w:cs="Arial"/>
-          <w:color w:val="000000"/>
-        </w:rPr>
-      </w:pPr>
-      <w:r>
-        <w:rPr>
-          <w:rFonts w:ascii="Arial" w:eastAsia="Times New Roman" w:hAnsi="Arial" w:cs="Arial"/>
+          <w:strike/>
+          <w:color w:val="000000"/>
+        </w:rPr>
+      </w:pPr>
+      <w:r>
+        <w:rPr>
+          <w:rFonts w:ascii="Arial" w:eastAsia="Times New Roman" w:hAnsi="Arial" w:cs="Arial"/>
+          <w:strike/>
           <w:color w:val="000000"/>
         </w:rPr>
         <w:t xml:space="preserve">Add an ng-template directive and name it </w:t>
       </w:r>
       <w:proofErr w:type="spellStart"/>
-      <w:r>
-        <w:rPr>
-          <w:rFonts w:ascii="Arial" w:eastAsia="Times New Roman" w:hAnsi="Arial" w:cs="Arial"/>
+      <w:proofErr w:type="gramStart"/>
+      <w:r>
+        <w:rPr>
+          <w:rFonts w:ascii="Arial" w:eastAsia="Times New Roman" w:hAnsi="Arial" w:cs="Arial"/>
+          <w:strike/>
           <w:color w:val="000000"/>
         </w:rPr>
         <w:t>showError</w:t>
       </w:r>
       <w:proofErr w:type="spellEnd"/>
+      <w:proofErr w:type="gramEnd"/>
     </w:p>
     <w:p>
       <w:pPr>
@@ -438,6 +546,7 @@
       <w:r>
         <w:rPr>
           <w:rFonts w:ascii="Arial" w:eastAsia="Times New Roman" w:hAnsi="Arial" w:cs="Arial"/>
+          <w:strike/>
           <w:color w:val="000000"/>
         </w:rPr>
         <w:t xml:space="preserve">Inside the ng-template add a Bootstrap row div and a </w:t>
@@ -446,6 +555,7 @@
       <w:r>
         <w:rPr>
           <w:rFonts w:ascii="Arial" w:eastAsia="Times New Roman" w:hAnsi="Arial" w:cs="Arial"/>
+          <w:strike/>
           <w:color w:val="000000"/>
         </w:rPr>
         <w:t>12 column</w:t>
@@ -454,10 +564,27 @@
       <w:r>
         <w:rPr>
           <w:rFonts w:ascii="Arial" w:eastAsia="Times New Roman" w:hAnsi="Arial" w:cs="Arial"/>
-          <w:color w:val="000000"/>
-        </w:rPr>
-        <w:t xml:space="preserve"> div.  Inside the 12-column div add a single message saying, “You are not authorized to view this content” and give the div a class of alert-error</w:t>
-      </w:r>
+          <w:strike/>
+          <w:color w:val="000000"/>
+        </w:rPr>
+        <w:t xml:space="preserve"> div.  Inside the 12-column div add a single message saying, “You</w:t>
+      </w:r>
+      <w:r>
+        <w:rPr>
+          <w:rFonts w:ascii="Arial" w:eastAsia="Times New Roman" w:hAnsi="Arial" w:cs="Arial"/>
+          <w:color w:val="000000"/>
+        </w:rPr>
+        <w:t xml:space="preserve"> are not authorized to view this content” and give the div a class of alert-</w:t>
+      </w:r>
+      <w:proofErr w:type="gramStart"/>
+      <w:r>
+        <w:rPr>
+          <w:rFonts w:ascii="Arial" w:eastAsia="Times New Roman" w:hAnsi="Arial" w:cs="Arial"/>
+          <w:color w:val="000000"/>
+        </w:rPr>
+        <w:t>error</w:t>
+      </w:r>
+      <w:proofErr w:type="gramEnd"/>
     </w:p>
     <w:p>
       <w:pPr>
@@ -469,12 +596,14 @@
         <w:textAlignment w:val="baseline"/>
         <w:rPr>
           <w:rFonts w:ascii="Arial" w:eastAsia="Times New Roman" w:hAnsi="Arial" w:cs="Arial"/>
-          <w:color w:val="000000"/>
-        </w:rPr>
-      </w:pPr>
-      <w:r>
-        <w:rPr>
-          <w:rFonts w:ascii="Arial" w:eastAsia="Times New Roman" w:hAnsi="Arial" w:cs="Arial"/>
+          <w:strike/>
+          <w:color w:val="000000"/>
+        </w:rPr>
+      </w:pPr>
+      <w:r>
+        <w:rPr>
+          <w:rFonts w:ascii="Arial" w:eastAsia="Times New Roman" w:hAnsi="Arial" w:cs="Arial"/>
+          <w:strike/>
           <w:color w:val="000000"/>
         </w:rPr>
         <w:t>Add an *</w:t>
@@ -483,6 +612,7 @@
       <w:r>
         <w:rPr>
           <w:rFonts w:ascii="Arial" w:eastAsia="Times New Roman" w:hAnsi="Arial" w:cs="Arial"/>
+          <w:strike/>
           <w:color w:val="000000"/>
         </w:rPr>
         <w:t>ngIf</w:t>
@@ -491,6 +621,7 @@
       <w:r>
         <w:rPr>
           <w:rFonts w:ascii="Arial" w:eastAsia="Times New Roman" w:hAnsi="Arial" w:cs="Arial"/>
+          <w:strike/>
           <w:color w:val="000000"/>
         </w:rPr>
         <w:t xml:space="preserve"> to the row div and check if the </w:t>
@@ -499,6 +630,7 @@
       <w:r>
         <w:rPr>
           <w:rFonts w:ascii="Arial" w:eastAsia="Times New Roman" w:hAnsi="Arial" w:cs="Arial"/>
+          <w:strike/>
           <w:color w:val="000000"/>
         </w:rPr>
         <w:t>isLoggedin</w:t>
@@ -507,6 +639,7 @@
       <w:r>
         <w:rPr>
           <w:rFonts w:ascii="Arial" w:eastAsia="Times New Roman" w:hAnsi="Arial" w:cs="Arial"/>
+          <w:strike/>
           <w:color w:val="000000"/>
         </w:rPr>
         <w:t xml:space="preserve"> value is true.  In the else clause call the “</w:t>
@@ -515,6 +648,7 @@
       <w:r>
         <w:rPr>
           <w:rFonts w:ascii="Arial" w:eastAsia="Times New Roman" w:hAnsi="Arial" w:cs="Arial"/>
+          <w:strike/>
           <w:color w:val="000000"/>
         </w:rPr>
         <w:t>showError</w:t>
@@ -523,6 +657,7 @@
       <w:r>
         <w:rPr>
           <w:rFonts w:ascii="Arial" w:eastAsia="Times New Roman" w:hAnsi="Arial" w:cs="Arial"/>
+          <w:strike/>
           <w:color w:val="000000"/>
         </w:rPr>
         <w:t>” ng-template </w:t>
@@ -538,15 +673,35 @@
         <w:textAlignment w:val="baseline"/>
         <w:rPr>
           <w:rFonts w:ascii="Arial" w:eastAsia="Times New Roman" w:hAnsi="Arial" w:cs="Arial"/>
-          <w:color w:val="000000"/>
-        </w:rPr>
-      </w:pPr>
-      <w:r>
-        <w:rPr>
-          <w:rFonts w:ascii="Arial" w:eastAsia="Times New Roman" w:hAnsi="Arial" w:cs="Arial"/>
-          <w:color w:val="000000"/>
-        </w:rPr>
-        <w:t>If you are not sure how to create if...else statements using ng directives, search the Internet for “If else statements in Angular” </w:t>
+          <w:strike/>
+          <w:color w:val="000000"/>
+        </w:rPr>
+      </w:pPr>
+      <w:r>
+        <w:rPr>
+          <w:rFonts w:ascii="Arial" w:eastAsia="Times New Roman" w:hAnsi="Arial" w:cs="Arial"/>
+          <w:strike/>
+          <w:color w:val="000000"/>
+        </w:rPr>
+        <w:t xml:space="preserve">If you are not sure how to create if...else statements using ng directives, search the Internet for “If else statements in </w:t>
+      </w:r>
+      <w:proofErr w:type="gramStart"/>
+      <w:r>
+        <w:rPr>
+          <w:rFonts w:ascii="Arial" w:eastAsia="Times New Roman" w:hAnsi="Arial" w:cs="Arial"/>
+          <w:strike/>
+          <w:color w:val="000000"/>
+        </w:rPr>
+        <w:t>Angular</w:t>
+      </w:r>
+      <w:proofErr w:type="gramEnd"/>
+      <w:r>
+        <w:rPr>
+          <w:rFonts w:ascii="Arial" w:eastAsia="Times New Roman" w:hAnsi="Arial" w:cs="Arial"/>
+          <w:strike/>
+          <w:color w:val="000000"/>
+        </w:rPr>
+        <w:t>” </w:t>
       </w:r>
     </w:p>
     <w:p>
@@ -559,12 +714,14 @@
         <w:textAlignment w:val="baseline"/>
         <w:rPr>
           <w:rFonts w:ascii="Arial" w:eastAsia="Times New Roman" w:hAnsi="Arial" w:cs="Arial"/>
-          <w:color w:val="000000"/>
-        </w:rPr>
-      </w:pPr>
-      <w:r>
-        <w:rPr>
-          <w:rFonts w:ascii="Arial" w:eastAsia="Times New Roman" w:hAnsi="Arial" w:cs="Arial"/>
+          <w:strike/>
+          <w:color w:val="000000"/>
+        </w:rPr>
+      </w:pPr>
+      <w:r>
+        <w:rPr>
+          <w:rFonts w:ascii="Arial" w:eastAsia="Times New Roman" w:hAnsi="Arial" w:cs="Arial"/>
+          <w:strike/>
           <w:color w:val="000000"/>
         </w:rPr>
         <w:t xml:space="preserve">Run and test the application by changing the </w:t>
@@ -573,6 +730,7 @@
       <w:r>
         <w:rPr>
           <w:rFonts w:ascii="Arial" w:eastAsia="Times New Roman" w:hAnsi="Arial" w:cs="Arial"/>
+          <w:strike/>
           <w:color w:val="000000"/>
         </w:rPr>
         <w:t>isLoggedIn</w:t>
@@ -581,22 +739,35 @@
       <w:r>
         <w:rPr>
           <w:rFonts w:ascii="Arial" w:eastAsia="Times New Roman" w:hAnsi="Arial" w:cs="Arial"/>
+          <w:strike/>
           <w:color w:val="000000"/>
         </w:rPr>
         <w:t xml:space="preserve"> value in the </w:t>
       </w:r>
       <w:proofErr w:type="spellStart"/>
-      <w:r>
-        <w:rPr>
-          <w:rFonts w:ascii="Arial" w:eastAsia="Times New Roman" w:hAnsi="Arial" w:cs="Arial"/>
-          <w:color w:val="000000"/>
-        </w:rPr>
-        <w:t>app.component.ts</w:t>
+      <w:proofErr w:type="gramStart"/>
+      <w:r>
+        <w:rPr>
+          <w:rFonts w:ascii="Arial" w:eastAsia="Times New Roman" w:hAnsi="Arial" w:cs="Arial"/>
+          <w:strike/>
+          <w:color w:val="000000"/>
+        </w:rPr>
+        <w:t>app.component</w:t>
+      </w:r>
+      <w:proofErr w:type="gramEnd"/>
+      <w:r>
+        <w:rPr>
+          <w:rFonts w:ascii="Arial" w:eastAsia="Times New Roman" w:hAnsi="Arial" w:cs="Arial"/>
+          <w:strike/>
+          <w:color w:val="000000"/>
+        </w:rPr>
+        <w:t>.ts</w:t>
       </w:r>
       <w:proofErr w:type="spellEnd"/>
       <w:r>
         <w:rPr>
           <w:rFonts w:ascii="Arial" w:eastAsia="Times New Roman" w:hAnsi="Arial" w:cs="Arial"/>
+          <w:strike/>
           <w:color w:val="000000"/>
         </w:rPr>
         <w:t xml:space="preserve"> from true to false </w:t>
@@ -612,28 +783,42 @@
         <w:textAlignment w:val="baseline"/>
         <w:rPr>
           <w:rFonts w:ascii="Arial" w:eastAsia="Times New Roman" w:hAnsi="Arial" w:cs="Arial"/>
-          <w:color w:val="000000"/>
-        </w:rPr>
-      </w:pPr>
-      <w:r>
-        <w:rPr>
-          <w:rFonts w:ascii="Arial" w:eastAsia="Times New Roman" w:hAnsi="Arial" w:cs="Arial"/>
+          <w:strike/>
+          <w:color w:val="000000"/>
+        </w:rPr>
+      </w:pPr>
+      <w:r>
+        <w:rPr>
+          <w:rFonts w:ascii="Arial" w:eastAsia="Times New Roman" w:hAnsi="Arial" w:cs="Arial"/>
+          <w:strike/>
           <w:color w:val="000000"/>
         </w:rPr>
         <w:t>my-</w:t>
       </w:r>
       <w:proofErr w:type="spellStart"/>
-      <w:r>
-        <w:rPr>
-          <w:rFonts w:ascii="Arial" w:eastAsia="Times New Roman" w:hAnsi="Arial" w:cs="Arial"/>
-          <w:color w:val="000000"/>
-        </w:rPr>
-        <w:t>details.component.ts</w:t>
+      <w:proofErr w:type="gramStart"/>
+      <w:r>
+        <w:rPr>
+          <w:rFonts w:ascii="Arial" w:eastAsia="Times New Roman" w:hAnsi="Arial" w:cs="Arial"/>
+          <w:strike/>
+          <w:color w:val="000000"/>
+        </w:rPr>
+        <w:t>details.component</w:t>
+      </w:r>
+      <w:proofErr w:type="gramEnd"/>
+      <w:r>
+        <w:rPr>
+          <w:rFonts w:ascii="Arial" w:eastAsia="Times New Roman" w:hAnsi="Arial" w:cs="Arial"/>
+          <w:strike/>
+          <w:color w:val="000000"/>
+        </w:rPr>
+        <w:t>.ts</w:t>
       </w:r>
       <w:proofErr w:type="spellEnd"/>
       <w:r>
         <w:rPr>
           <w:rFonts w:ascii="Arial" w:eastAsia="Times New Roman" w:hAnsi="Arial" w:cs="Arial"/>
+          <w:strike/>
           <w:color w:val="000000"/>
         </w:rPr>
         <w:t xml:space="preserve"> file </w:t>
@@ -649,32 +834,28 @@
         <w:textAlignment w:val="baseline"/>
         <w:rPr>
           <w:rFonts w:ascii="Arial" w:eastAsia="Times New Roman" w:hAnsi="Arial" w:cs="Arial"/>
-          <w:color w:val="000000"/>
-        </w:rPr>
-      </w:pPr>
-      <w:r>
-        <w:rPr>
-          <w:rFonts w:ascii="Arial" w:eastAsia="Times New Roman" w:hAnsi="Arial" w:cs="Arial"/>
-          <w:color w:val="000000"/>
-        </w:rPr>
-        <w:t xml:space="preserve">Create a TypeScript class and name </w:t>
+          <w:strike/>
+          <w:color w:val="000000"/>
+        </w:rPr>
+      </w:pPr>
+      <w:r>
+        <w:rPr>
+          <w:rFonts w:ascii="Arial" w:eastAsia="Times New Roman" w:hAnsi="Arial" w:cs="Arial"/>
+          <w:strike/>
+          <w:color w:val="000000"/>
+        </w:rPr>
+        <w:t xml:space="preserve">Create a TypeScript class and name it </w:t>
       </w:r>
       <w:proofErr w:type="gramStart"/>
       <w:r>
         <w:rPr>
           <w:rFonts w:ascii="Arial" w:eastAsia="Times New Roman" w:hAnsi="Arial" w:cs="Arial"/>
-          <w:color w:val="000000"/>
-        </w:rPr>
-        <w:t>it</w:t>
+          <w:strike/>
+          <w:color w:val="000000"/>
+        </w:rPr>
+        <w:t>Person</w:t>
       </w:r>
       <w:proofErr w:type="gramEnd"/>
-      <w:r>
-        <w:rPr>
-          <w:rFonts w:ascii="Arial" w:eastAsia="Times New Roman" w:hAnsi="Arial" w:cs="Arial"/>
-          <w:color w:val="000000"/>
-        </w:rPr>
-        <w:t xml:space="preserve"> Person</w:t>
-      </w:r>
     </w:p>
     <w:p>
       <w:pPr>
@@ -686,12 +867,14 @@
         <w:textAlignment w:val="baseline"/>
         <w:rPr>
           <w:rFonts w:ascii="Arial" w:eastAsia="Times New Roman" w:hAnsi="Arial" w:cs="Arial"/>
-          <w:color w:val="000000"/>
-        </w:rPr>
-      </w:pPr>
-      <w:r>
-        <w:rPr>
-          <w:rFonts w:ascii="Arial" w:eastAsia="Times New Roman" w:hAnsi="Arial" w:cs="Arial"/>
+          <w:strike/>
+          <w:color w:val="000000"/>
+        </w:rPr>
+      </w:pPr>
+      <w:r>
+        <w:rPr>
+          <w:rFonts w:ascii="Arial" w:eastAsia="Times New Roman" w:hAnsi="Arial" w:cs="Arial"/>
+          <w:strike/>
           <w:color w:val="000000"/>
         </w:rPr>
         <w:t>Person </w:t>
@@ -707,6 +890,7 @@
         <w:textAlignment w:val="baseline"/>
         <w:rPr>
           <w:rFonts w:ascii="Arial" w:eastAsia="Times New Roman" w:hAnsi="Arial" w:cs="Arial"/>
+          <w:strike/>
           <w:color w:val="000000"/>
         </w:rPr>
       </w:pPr>
@@ -714,6 +898,7 @@
       <w:r>
         <w:rPr>
           <w:rFonts w:ascii="Arial" w:eastAsia="Times New Roman" w:hAnsi="Arial" w:cs="Arial"/>
+          <w:strike/>
           <w:color w:val="000000"/>
         </w:rPr>
         <w:lastRenderedPageBreak/>
@@ -723,6 +908,7 @@
       <w:r>
         <w:rPr>
           <w:rFonts w:ascii="Arial" w:eastAsia="Times New Roman" w:hAnsi="Arial" w:cs="Arial"/>
+          <w:strike/>
           <w:color w:val="000000"/>
         </w:rPr>
         <w:t>: string</w:t>
@@ -738,6 +924,7 @@
         <w:textAlignment w:val="baseline"/>
         <w:rPr>
           <w:rFonts w:ascii="Arial" w:eastAsia="Times New Roman" w:hAnsi="Arial" w:cs="Arial"/>
+          <w:strike/>
           <w:color w:val="000000"/>
         </w:rPr>
       </w:pPr>
@@ -745,6 +932,7 @@
       <w:r>
         <w:rPr>
           <w:rFonts w:ascii="Arial" w:eastAsia="Times New Roman" w:hAnsi="Arial" w:cs="Arial"/>
+          <w:strike/>
           <w:color w:val="000000"/>
         </w:rPr>
         <w:t>favoriteFood</w:t>
@@ -753,6 +941,7 @@
       <w:r>
         <w:rPr>
           <w:rFonts w:ascii="Arial" w:eastAsia="Times New Roman" w:hAnsi="Arial" w:cs="Arial"/>
+          <w:strike/>
           <w:color w:val="000000"/>
         </w:rPr>
         <w:t>: string</w:t>
@@ -768,6 +957,7 @@
         <w:textAlignment w:val="baseline"/>
         <w:rPr>
           <w:rFonts w:ascii="Arial" w:eastAsia="Times New Roman" w:hAnsi="Arial" w:cs="Arial"/>
+          <w:strike/>
           <w:color w:val="000000"/>
         </w:rPr>
       </w:pPr>
@@ -775,6 +965,7 @@
       <w:r>
         <w:rPr>
           <w:rFonts w:ascii="Arial" w:eastAsia="Times New Roman" w:hAnsi="Arial" w:cs="Arial"/>
+          <w:strike/>
           <w:color w:val="000000"/>
         </w:rPr>
         <w:t>favoriteColor</w:t>
@@ -783,6 +974,7 @@
       <w:r>
         <w:rPr>
           <w:rFonts w:ascii="Arial" w:eastAsia="Times New Roman" w:hAnsi="Arial" w:cs="Arial"/>
+          <w:strike/>
           <w:color w:val="000000"/>
         </w:rPr>
         <w:t>: string </w:t>
@@ -798,12 +990,14 @@
         <w:textAlignment w:val="baseline"/>
         <w:rPr>
           <w:rFonts w:ascii="Arial" w:eastAsia="Times New Roman" w:hAnsi="Arial" w:cs="Arial"/>
-          <w:color w:val="000000"/>
-        </w:rPr>
-      </w:pPr>
-      <w:r>
-        <w:rPr>
-          <w:rFonts w:ascii="Arial" w:eastAsia="Times New Roman" w:hAnsi="Arial" w:cs="Arial"/>
+          <w:strike/>
+          <w:color w:val="000000"/>
+        </w:rPr>
+      </w:pPr>
+      <w:r>
+        <w:rPr>
+          <w:rFonts w:ascii="Arial" w:eastAsia="Times New Roman" w:hAnsi="Arial" w:cs="Arial"/>
+          <w:strike/>
           <w:color w:val="000000"/>
         </w:rPr>
         <w:t>keywords: [“#TypeScript”, “#2020”, “#</w:t>
@@ -812,6 +1006,7 @@
       <w:r>
         <w:rPr>
           <w:rFonts w:ascii="Arial" w:eastAsia="Times New Roman" w:hAnsi="Arial" w:cs="Arial"/>
+          <w:strike/>
           <w:color w:val="000000"/>
         </w:rPr>
         <w:t>CodingWIthAngular</w:t>
@@ -820,6 +1015,7 @@
       <w:r>
         <w:rPr>
           <w:rFonts w:ascii="Arial" w:eastAsia="Times New Roman" w:hAnsi="Arial" w:cs="Arial"/>
+          <w:strike/>
           <w:color w:val="000000"/>
         </w:rPr>
         <w:t>”, “#</w:t>
@@ -828,6 +1024,7 @@
       <w:r>
         <w:rPr>
           <w:rFonts w:ascii="Arial" w:eastAsia="Times New Roman" w:hAnsi="Arial" w:cs="Arial"/>
+          <w:strike/>
           <w:color w:val="000000"/>
         </w:rPr>
         <w:t>ngOmaha</w:t>
@@ -836,6 +1033,7 @@
       <w:r>
         <w:rPr>
           <w:rFonts w:ascii="Arial" w:eastAsia="Times New Roman" w:hAnsi="Arial" w:cs="Arial"/>
+          <w:strike/>
           <w:color w:val="000000"/>
         </w:rPr>
         <w:t>”]</w:t>
@@ -851,20 +1049,25 @@
         <w:textAlignment w:val="baseline"/>
         <w:rPr>
           <w:rFonts w:ascii="Arial" w:eastAsia="Times New Roman" w:hAnsi="Arial" w:cs="Arial"/>
-          <w:color w:val="000000"/>
-        </w:rPr>
-      </w:pPr>
-      <w:r>
-        <w:rPr>
-          <w:rFonts w:ascii="Arial" w:eastAsia="Times New Roman" w:hAnsi="Arial" w:cs="Arial"/>
+          <w:strike/>
+          <w:color w:val="000000"/>
+        </w:rPr>
+      </w:pPr>
+      <w:proofErr w:type="gramStart"/>
+      <w:r>
+        <w:rPr>
+          <w:rFonts w:ascii="Arial" w:eastAsia="Times New Roman" w:hAnsi="Arial" w:cs="Arial"/>
+          <w:strike/>
           <w:color w:val="000000"/>
         </w:rPr>
         <w:t>constructor(</w:t>
       </w:r>
       <w:proofErr w:type="spellStart"/>
-      <w:r>
-        <w:rPr>
-          <w:rFonts w:ascii="Arial" w:eastAsia="Times New Roman" w:hAnsi="Arial" w:cs="Arial"/>
+      <w:proofErr w:type="gramEnd"/>
+      <w:r>
+        <w:rPr>
+          <w:rFonts w:ascii="Arial" w:eastAsia="Times New Roman" w:hAnsi="Arial" w:cs="Arial"/>
+          <w:strike/>
           <w:color w:val="000000"/>
         </w:rPr>
         <w:t>fullName</w:t>
@@ -873,6 +1076,7 @@
       <w:r>
         <w:rPr>
           <w:rFonts w:ascii="Arial" w:eastAsia="Times New Roman" w:hAnsi="Arial" w:cs="Arial"/>
+          <w:strike/>
           <w:color w:val="000000"/>
         </w:rPr>
         <w:t xml:space="preserve">: string, </w:t>
@@ -881,6 +1085,7 @@
       <w:r>
         <w:rPr>
           <w:rFonts w:ascii="Arial" w:eastAsia="Times New Roman" w:hAnsi="Arial" w:cs="Arial"/>
+          <w:strike/>
           <w:color w:val="000000"/>
         </w:rPr>
         <w:t>favoriteFood</w:t>
@@ -889,6 +1094,7 @@
       <w:r>
         <w:rPr>
           <w:rFonts w:ascii="Arial" w:eastAsia="Times New Roman" w:hAnsi="Arial" w:cs="Arial"/>
+          <w:strike/>
           <w:color w:val="000000"/>
         </w:rPr>
         <w:t xml:space="preserve">: string, </w:t>
@@ -897,6 +1103,7 @@
       <w:r>
         <w:rPr>
           <w:rFonts w:ascii="Arial" w:eastAsia="Times New Roman" w:hAnsi="Arial" w:cs="Arial"/>
+          <w:strike/>
           <w:color w:val="000000"/>
         </w:rPr>
         <w:t>favoriteColor</w:t>
@@ -905,6 +1112,7 @@
       <w:r>
         <w:rPr>
           <w:rFonts w:ascii="Arial" w:eastAsia="Times New Roman" w:hAnsi="Arial" w:cs="Arial"/>
+          <w:strike/>
           <w:color w:val="000000"/>
         </w:rPr>
         <w:t>: string) </w:t>
@@ -920,16 +1128,28 @@
         <w:textAlignment w:val="baseline"/>
         <w:rPr>
           <w:rFonts w:ascii="Arial" w:eastAsia="Times New Roman" w:hAnsi="Arial" w:cs="Arial"/>
-          <w:color w:val="000000"/>
-        </w:rPr>
-      </w:pPr>
-      <w:r>
-        <w:rPr>
-          <w:rFonts w:ascii="Arial" w:eastAsia="Times New Roman" w:hAnsi="Arial" w:cs="Arial"/>
-          <w:color w:val="000000"/>
-        </w:rPr>
-        <w:t>Assign the passed-in parameters to the class fields</w:t>
-      </w:r>
+          <w:strike/>
+          <w:color w:val="000000"/>
+        </w:rPr>
+      </w:pPr>
+      <w:r>
+        <w:rPr>
+          <w:rFonts w:ascii="Arial" w:eastAsia="Times New Roman" w:hAnsi="Arial" w:cs="Arial"/>
+          <w:strike/>
+          <w:color w:val="000000"/>
+        </w:rPr>
+        <w:t xml:space="preserve">Assign the passed-in parameters to the class </w:t>
+      </w:r>
+      <w:proofErr w:type="gramStart"/>
+      <w:r>
+        <w:rPr>
+          <w:rFonts w:ascii="Arial" w:eastAsia="Times New Roman" w:hAnsi="Arial" w:cs="Arial"/>
+          <w:strike/>
+          <w:color w:val="000000"/>
+        </w:rPr>
+        <w:t>fields</w:t>
+      </w:r>
+      <w:proofErr w:type="gramEnd"/>
     </w:p>
     <w:p>
       <w:pPr>
@@ -941,12 +1161,14 @@
         <w:textAlignment w:val="baseline"/>
         <w:rPr>
           <w:rFonts w:ascii="Arial" w:eastAsia="Times New Roman" w:hAnsi="Arial" w:cs="Arial"/>
-          <w:color w:val="000000"/>
-        </w:rPr>
-      </w:pPr>
-      <w:r>
-        <w:rPr>
-          <w:rFonts w:ascii="Arial" w:eastAsia="Times New Roman" w:hAnsi="Arial" w:cs="Arial"/>
+          <w:strike/>
+          <w:color w:val="000000"/>
+        </w:rPr>
+      </w:pPr>
+      <w:r>
+        <w:rPr>
+          <w:rFonts w:ascii="Arial" w:eastAsia="Times New Roman" w:hAnsi="Arial" w:cs="Arial"/>
+          <w:strike/>
           <w:color w:val="000000"/>
         </w:rPr>
         <w:t xml:space="preserve">Define a new variable called </w:t>
@@ -955,6 +1177,7 @@
       <w:r>
         <w:rPr>
           <w:rFonts w:ascii="Arial" w:eastAsia="Times New Roman" w:hAnsi="Arial" w:cs="Arial"/>
+          <w:strike/>
           <w:color w:val="000000"/>
         </w:rPr>
         <w:t>myProfile</w:t>
@@ -963,10 +1186,21 @@
       <w:r>
         <w:rPr>
           <w:rFonts w:ascii="Arial" w:eastAsia="Times New Roman" w:hAnsi="Arial" w:cs="Arial"/>
-          <w:color w:val="000000"/>
-        </w:rPr>
-        <w:t xml:space="preserve"> and give it a data type of Person</w:t>
-      </w:r>
+          <w:strike/>
+          <w:color w:val="000000"/>
+        </w:rPr>
+        <w:t xml:space="preserve"> and give it a data type of </w:t>
+      </w:r>
+      <w:proofErr w:type="gramStart"/>
+      <w:r>
+        <w:rPr>
+          <w:rFonts w:ascii="Arial" w:eastAsia="Times New Roman" w:hAnsi="Arial" w:cs="Arial"/>
+          <w:strike/>
+          <w:color w:val="000000"/>
+        </w:rPr>
+        <w:t>Person</w:t>
+      </w:r>
+      <w:proofErr w:type="gramEnd"/>
     </w:p>
     <w:p>
       <w:pPr>
@@ -978,32 +1212,28 @@
         <w:textAlignment w:val="baseline"/>
         <w:rPr>
           <w:rFonts w:ascii="Arial" w:eastAsia="Times New Roman" w:hAnsi="Arial" w:cs="Arial"/>
-          <w:color w:val="000000"/>
-        </w:rPr>
-      </w:pPr>
-      <w:r>
-        <w:rPr>
-          <w:rFonts w:ascii="Arial" w:eastAsia="Times New Roman" w:hAnsi="Arial" w:cs="Arial"/>
-          <w:color w:val="000000"/>
-        </w:rPr>
-        <w:t xml:space="preserve">In the </w:t>
+          <w:strike/>
+          <w:color w:val="000000"/>
+        </w:rPr>
+      </w:pPr>
+      <w:r>
+        <w:rPr>
+          <w:rFonts w:ascii="Arial" w:eastAsia="Times New Roman" w:hAnsi="Arial" w:cs="Arial"/>
+          <w:strike/>
+          <w:color w:val="000000"/>
+        </w:rPr>
+        <w:t xml:space="preserve">In the components constructor create a new instance of the Person class and pass-in your actual full name, favorite color, and favorite </w:t>
       </w:r>
       <w:proofErr w:type="gramStart"/>
       <w:r>
         <w:rPr>
           <w:rFonts w:ascii="Arial" w:eastAsia="Times New Roman" w:hAnsi="Arial" w:cs="Arial"/>
-          <w:color w:val="000000"/>
-        </w:rPr>
-        <w:t>components</w:t>
+          <w:strike/>
+          <w:color w:val="000000"/>
+        </w:rPr>
+        <w:t>food</w:t>
       </w:r>
       <w:proofErr w:type="gramEnd"/>
-      <w:r>
-        <w:rPr>
-          <w:rFonts w:ascii="Arial" w:eastAsia="Times New Roman" w:hAnsi="Arial" w:cs="Arial"/>
-          <w:color w:val="000000"/>
-        </w:rPr>
-        <w:t xml:space="preserve"> constructor create a new instance of the Person class and pass-in your actual full name, favorite color, and favorite food</w:t>
-      </w:r>
     </w:p>
     <w:p>
       <w:pPr>
@@ -1015,12 +1245,14 @@
         <w:textAlignment w:val="baseline"/>
         <w:rPr>
           <w:rFonts w:ascii="Arial" w:eastAsia="Times New Roman" w:hAnsi="Arial" w:cs="Arial"/>
-          <w:color w:val="000000"/>
-        </w:rPr>
-      </w:pPr>
-      <w:r>
-        <w:rPr>
-          <w:rFonts w:ascii="Arial" w:eastAsia="Times New Roman" w:hAnsi="Arial" w:cs="Arial"/>
+          <w:strike/>
+          <w:color w:val="000000"/>
+        </w:rPr>
+      </w:pPr>
+      <w:r>
+        <w:rPr>
+          <w:rFonts w:ascii="Arial" w:eastAsia="Times New Roman" w:hAnsi="Arial" w:cs="Arial"/>
+          <w:strike/>
           <w:color w:val="000000"/>
         </w:rPr>
         <w:t>my-details.component.html</w:t>
@@ -1036,12 +1268,14 @@
         <w:textAlignment w:val="baseline"/>
         <w:rPr>
           <w:rFonts w:ascii="Arial" w:eastAsia="Times New Roman" w:hAnsi="Arial" w:cs="Arial"/>
-          <w:color w:val="000000"/>
-        </w:rPr>
-      </w:pPr>
-      <w:r>
-        <w:rPr>
-          <w:rFonts w:ascii="Arial" w:eastAsia="Times New Roman" w:hAnsi="Arial" w:cs="Arial"/>
+          <w:strike/>
+          <w:color w:val="000000"/>
+        </w:rPr>
+      </w:pPr>
+      <w:r>
+        <w:rPr>
+          <w:rFonts w:ascii="Arial" w:eastAsia="Times New Roman" w:hAnsi="Arial" w:cs="Arial"/>
+          <w:strike/>
           <w:color w:val="000000"/>
         </w:rPr>
         <w:t xml:space="preserve"> Replace the hard-coded values for full name, favorite food, and favorite color with the values from the </w:t>
@@ -1050,6 +1284,7 @@
       <w:r>
         <w:rPr>
           <w:rFonts w:ascii="Arial" w:eastAsia="Times New Roman" w:hAnsi="Arial" w:cs="Arial"/>
+          <w:strike/>
           <w:color w:val="000000"/>
         </w:rPr>
         <w:t>myProfile</w:t>
@@ -1058,9 +1293,28 @@
       <w:r>
         <w:rPr>
           <w:rFonts w:ascii="Arial" w:eastAsia="Times New Roman" w:hAnsi="Arial" w:cs="Arial"/>
-          <w:color w:val="000000"/>
-        </w:rPr>
-        <w:t xml:space="preserve"> variable </w:t>
+          <w:strike/>
+          <w:color w:val="000000"/>
+        </w:rPr>
+        <w:t xml:space="preserve"> </w:t>
+      </w:r>
+      <w:proofErr w:type="gramStart"/>
+      <w:r>
+        <w:rPr>
+          <w:rFonts w:ascii="Arial" w:eastAsia="Times New Roman" w:hAnsi="Arial" w:cs="Arial"/>
+          <w:strike/>
+          <w:color w:val="000000"/>
+        </w:rPr>
+        <w:t>variable</w:t>
+      </w:r>
+      <w:proofErr w:type="gramEnd"/>
+      <w:r>
+        <w:rPr>
+          <w:rFonts w:ascii="Arial" w:eastAsia="Times New Roman" w:hAnsi="Arial" w:cs="Arial"/>
+          <w:strike/>
+          <w:color w:val="000000"/>
+        </w:rPr>
+        <w:t> </w:t>
       </w:r>
     </w:p>
     <w:p>
@@ -1076,9 +1330,11 @@
           <w:color w:val="000000"/>
         </w:rPr>
       </w:pPr>
-      <w:r>
-        <w:rPr>
-          <w:rFonts w:ascii="Arial" w:eastAsia="Times New Roman" w:hAnsi="Arial" w:cs="Arial"/>
+      <w:proofErr w:type="gramStart"/>
+      <w:r>
+        <w:rPr>
+          <w:rFonts w:ascii="Arial" w:eastAsia="Times New Roman" w:hAnsi="Arial" w:cs="Arial"/>
+          <w:strike/>
           <w:color w:val="000000"/>
         </w:rPr>
         <w:t xml:space="preserve">{{ </w:t>
@@ -1087,14 +1343,17 @@
       <w:r>
         <w:rPr>
           <w:rFonts w:ascii="Arial" w:eastAsia="Times New Roman" w:hAnsi="Arial" w:cs="Arial"/>
+          <w:strike/>
           <w:color w:val="000000"/>
         </w:rPr>
         <w:t>myProfile.fullName</w:t>
       </w:r>
       <w:proofErr w:type="spellEnd"/>
-      <w:r>
-        <w:rPr>
-          <w:rFonts w:ascii="Arial" w:eastAsia="Times New Roman" w:hAnsi="Arial" w:cs="Arial"/>
+      <w:proofErr w:type="gramEnd"/>
+      <w:r>
+        <w:rPr>
+          <w:rFonts w:ascii="Arial" w:eastAsia="Times New Roman" w:hAnsi="Arial" w:cs="Arial"/>
+          <w:strike/>
           <w:color w:val="000000"/>
         </w:rPr>
         <w:t xml:space="preserve"> }}</w:t>
@@ -1117,12 +1376,14 @@
         <w:textAlignment w:val="baseline"/>
         <w:rPr>
           <w:rFonts w:ascii="Arial" w:eastAsia="Times New Roman" w:hAnsi="Arial" w:cs="Arial"/>
-          <w:color w:val="000000"/>
-        </w:rPr>
-      </w:pPr>
-      <w:r>
-        <w:rPr>
-          <w:rFonts w:ascii="Arial" w:eastAsia="Times New Roman" w:hAnsi="Arial" w:cs="Arial"/>
+          <w:strike/>
+          <w:color w:val="000000"/>
+        </w:rPr>
+      </w:pPr>
+      <w:r>
+        <w:rPr>
+          <w:rFonts w:ascii="Arial" w:eastAsia="Times New Roman" w:hAnsi="Arial" w:cs="Arial"/>
+          <w:strike/>
           <w:color w:val="000000"/>
         </w:rPr>
         <w:t>Under the last list-group-item add a new list-group-item for keywords.  Inside the HTML list-group-item add an HTML span tag and *</w:t>
@@ -1131,6 +1392,7 @@
       <w:r>
         <w:rPr>
           <w:rFonts w:ascii="Arial" w:eastAsia="Times New Roman" w:hAnsi="Arial" w:cs="Arial"/>
+          <w:strike/>
           <w:color w:val="000000"/>
         </w:rPr>
         <w:t>ngFor</w:t>
@@ -1139,6 +1401,7 @@
       <w:r>
         <w:rPr>
           <w:rFonts w:ascii="Arial" w:eastAsia="Times New Roman" w:hAnsi="Arial" w:cs="Arial"/>
+          <w:strike/>
           <w:color w:val="000000"/>
         </w:rPr>
         <w:t xml:space="preserve"> loop.  Iterate over the </w:t>
@@ -1147,6 +1410,7 @@
       <w:r>
         <w:rPr>
           <w:rFonts w:ascii="Arial" w:eastAsia="Times New Roman" w:hAnsi="Arial" w:cs="Arial"/>
+          <w:strike/>
           <w:color w:val="000000"/>
         </w:rPr>
         <w:t>myProfile.keywords</w:t>
@@ -1155,10 +1419,21 @@
       <w:r>
         <w:rPr>
           <w:rFonts w:ascii="Arial" w:eastAsia="Times New Roman" w:hAnsi="Arial" w:cs="Arial"/>
-          <w:color w:val="000000"/>
-        </w:rPr>
-        <w:t xml:space="preserve"> array and output the results</w:t>
-      </w:r>
+          <w:strike/>
+          <w:color w:val="000000"/>
+        </w:rPr>
+        <w:t xml:space="preserve"> array and output the </w:t>
+      </w:r>
+      <w:proofErr w:type="gramStart"/>
+      <w:r>
+        <w:rPr>
+          <w:rFonts w:ascii="Arial" w:eastAsia="Times New Roman" w:hAnsi="Arial" w:cs="Arial"/>
+          <w:strike/>
+          <w:color w:val="000000"/>
+        </w:rPr>
+        <w:t>results</w:t>
+      </w:r>
+      <w:proofErr w:type="gramEnd"/>
     </w:p>
     <w:p>
       <w:pPr>
@@ -1170,12 +1445,14 @@
         <w:textAlignment w:val="baseline"/>
         <w:rPr>
           <w:rFonts w:ascii="Arial" w:eastAsia="Times New Roman" w:hAnsi="Arial" w:cs="Arial"/>
-          <w:color w:val="000000"/>
-        </w:rPr>
-      </w:pPr>
-      <w:r>
-        <w:rPr>
-          <w:rFonts w:ascii="Arial" w:eastAsia="Times New Roman" w:hAnsi="Arial" w:cs="Arial"/>
+          <w:strike/>
+          <w:color w:val="000000"/>
+        </w:rPr>
+      </w:pPr>
+      <w:r>
+        <w:rPr>
+          <w:rFonts w:ascii="Arial" w:eastAsia="Times New Roman" w:hAnsi="Arial" w:cs="Arial"/>
+          <w:strike/>
           <w:color w:val="000000"/>
         </w:rPr>
         <w:t>*</w:t>
@@ -1184,22 +1461,35 @@
       <w:r>
         <w:rPr>
           <w:rFonts w:ascii="Arial" w:eastAsia="Times New Roman" w:hAnsi="Arial" w:cs="Arial"/>
+          <w:strike/>
           <w:color w:val="000000"/>
         </w:rPr>
         <w:t>ngFor</w:t>
       </w:r>
       <w:proofErr w:type="spellEnd"/>
-      <w:r>
-        <w:rPr>
-          <w:rFonts w:ascii="Arial" w:eastAsia="Times New Roman" w:hAnsi="Arial" w:cs="Arial"/>
-          <w:color w:val="000000"/>
-        </w:rPr>
-        <w:t xml:space="preserve">=”let word of </w:t>
+      <w:proofErr w:type="gramStart"/>
+      <w:r>
+        <w:rPr>
+          <w:rFonts w:ascii="Arial" w:eastAsia="Times New Roman" w:hAnsi="Arial" w:cs="Arial"/>
+          <w:strike/>
+          <w:color w:val="000000"/>
+        </w:rPr>
+        <w:t>=”let</w:t>
+      </w:r>
+      <w:proofErr w:type="gramEnd"/>
+      <w:r>
+        <w:rPr>
+          <w:rFonts w:ascii="Arial" w:eastAsia="Times New Roman" w:hAnsi="Arial" w:cs="Arial"/>
+          <w:strike/>
+          <w:color w:val="000000"/>
+        </w:rPr>
+        <w:t xml:space="preserve"> word of </w:t>
       </w:r>
       <w:proofErr w:type="spellStart"/>
       <w:r>
         <w:rPr>
           <w:rFonts w:ascii="Arial" w:eastAsia="Times New Roman" w:hAnsi="Arial" w:cs="Arial"/>
+          <w:strike/>
           <w:color w:val="000000"/>
         </w:rPr>
         <w:t>myProfile.keywords</w:t>
@@ -1208,6 +1498,7 @@
       <w:r>
         <w:rPr>
           <w:rFonts w:ascii="Arial" w:eastAsia="Times New Roman" w:hAnsi="Arial" w:cs="Arial"/>
+          <w:strike/>
           <w:color w:val="000000"/>
         </w:rPr>
         <w:t>”&gt; {{word}} </w:t>
@@ -1223,15 +1514,35 @@
         <w:textAlignment w:val="baseline"/>
         <w:rPr>
           <w:rFonts w:ascii="Arial" w:eastAsia="Times New Roman" w:hAnsi="Arial" w:cs="Arial"/>
-          <w:color w:val="000000"/>
-        </w:rPr>
-      </w:pPr>
-      <w:r>
-        <w:rPr>
-          <w:rFonts w:ascii="Arial" w:eastAsia="Times New Roman" w:hAnsi="Arial" w:cs="Arial"/>
-          <w:color w:val="000000"/>
-        </w:rPr>
-        <w:t xml:space="preserve">Run and test the application </w:t>
+          <w:strike/>
+          <w:color w:val="000000"/>
+        </w:rPr>
+      </w:pPr>
+      <w:r>
+        <w:rPr>
+          <w:rFonts w:ascii="Arial" w:eastAsia="Times New Roman" w:hAnsi="Arial" w:cs="Arial"/>
+          <w:strike/>
+          <w:color w:val="000000"/>
+        </w:rPr>
+        <w:t xml:space="preserve">Run and test the </w:t>
+      </w:r>
+      <w:proofErr w:type="gramStart"/>
+      <w:r>
+        <w:rPr>
+          <w:rFonts w:ascii="Arial" w:eastAsia="Times New Roman" w:hAnsi="Arial" w:cs="Arial"/>
+          <w:strike/>
+          <w:color w:val="000000"/>
+        </w:rPr>
+        <w:t>application</w:t>
+      </w:r>
+      <w:proofErr w:type="gramEnd"/>
+      <w:r>
+        <w:rPr>
+          <w:rFonts w:ascii="Arial" w:eastAsia="Times New Roman" w:hAnsi="Arial" w:cs="Arial"/>
+          <w:strike/>
+          <w:color w:val="000000"/>
+        </w:rPr>
+        <w:t xml:space="preserve"> </w:t>
       </w:r>
     </w:p>
     <w:p>
@@ -1252,7 +1563,7 @@
 </file>
 
 <file path=word/numbering.xml><?xml version="1.0" encoding="utf-8"?>
-<w:numbering xmlns:wpc="http://schemas.microsoft.com/office/word/2010/wordprocessingCanvas" xmlns:cx="http://schemas.microsoft.com/office/drawing/2014/chartex" xmlns:cx1="http://schemas.microsoft.com/office/drawing/2015/9/8/chartex" xmlns:cx2="http://schemas.microsoft.com/office/drawing/2015/10/21/chartex" xmlns:cx3="http://schemas.microsoft.com/office/drawing/2016/5/9/chartex" xmlns:cx4="http://schemas.microsoft.com/office/drawing/2016/5/10/chartex" xmlns:cx5="http://schemas.microsoft.com/office/drawing/2016/5/11/chartex" xmlns:cx6="http://schemas.microsoft.com/office/drawing/2016/5/12/chartex" xmlns:cx7="http://schemas.microsoft.com/office/drawing/2016/5/13/chartex" xmlns:cx8="http://schemas.microsoft.com/office/drawing/2016/5/14/chartex" xmlns:mc="http://schemas.openxmlformats.org/markup-compatibility/2006" xmlns:aink="http://schemas.microsoft.com/office/drawing/2016/ink" xmlns:am3d="http://schemas.microsoft.com/office/drawing/2017/model3d" xmlns:o="urn:schemas-microsoft-com:office:office" xmlns:r="http://schemas.openxmlformats.org/officeDocument/2006/relationships" xmlns:m="http://schemas.openxmlformats.org/officeDocument/2006/math" xmlns:v="urn:schemas-microsoft-com:vml" xmlns:wp14="http://schemas.microsoft.com/office/word/2010/wordprocessingDrawing" xmlns:wp="http://schemas.openxmlformats.org/drawingml/2006/wordprocessingDrawing" xmlns:w10="urn:schemas-microsoft-com:office:word" xmlns:w="http://schemas.openxmlformats.org/wordprocessingml/2006/main" xmlns:w14="http://schemas.microsoft.com/office/word/2010/wordml" xmlns:w15="http://schemas.microsoft.com/office/word/2012/wordml" xmlns:w16cex="http://schemas.microsoft.com/office/word/2018/wordml/cex" xmlns:w16cid="http://schemas.microsoft.com/office/word/2016/wordml/cid" xmlns:w16="http://schemas.microsoft.com/office/word/2018/wordml" xmlns:w16se="http://schemas.microsoft.com/office/word/2015/wordml/symex" xmlns:wpg="http://schemas.microsoft.com/office/word/2010/wordprocessingGroup" xmlns:wpi="http://schemas.microsoft.com/office/word/2010/wordprocessingInk" xmlns:wne="http://schemas.microsoft.com/office/word/2006/wordml" xmlns:wps="http://schemas.microsoft.com/office/word/2010/wordprocessingShape" mc:Ignorable="w14 w15 w16se w16cid w16 w16cex wp14">
+<w:numbering xmlns:wpc="http://schemas.microsoft.com/office/word/2010/wordprocessingCanvas" xmlns:cx="http://schemas.microsoft.com/office/drawing/2014/chartex" xmlns:cx1="http://schemas.microsoft.com/office/drawing/2015/9/8/chartex" xmlns:cx2="http://schemas.microsoft.com/office/drawing/2015/10/21/chartex" xmlns:cx3="http://schemas.microsoft.com/office/drawing/2016/5/9/chartex" xmlns:cx4="http://schemas.microsoft.com/office/drawing/2016/5/10/chartex" xmlns:cx5="http://schemas.microsoft.com/office/drawing/2016/5/11/chartex" xmlns:cx6="http://schemas.microsoft.com/office/drawing/2016/5/12/chartex" xmlns:cx7="http://schemas.microsoft.com/office/drawing/2016/5/13/chartex" xmlns:cx8="http://schemas.microsoft.com/office/drawing/2016/5/14/chartex" xmlns:mc="http://schemas.openxmlformats.org/markup-compatibility/2006" xmlns:aink="http://schemas.microsoft.com/office/drawing/2016/ink" xmlns:am3d="http://schemas.microsoft.com/office/drawing/2017/model3d" xmlns:o="urn:schemas-microsoft-com:office:office" xmlns:oel="http://schemas.microsoft.com/office/2019/extlst" xmlns:r="http://schemas.openxmlformats.org/officeDocument/2006/relationships" xmlns:m="http://schemas.openxmlformats.org/officeDocument/2006/math" xmlns:v="urn:schemas-microsoft-com:vml" xmlns:wp14="http://schemas.microsoft.com/office/word/2010/wordprocessingDrawing" xmlns:wp="http://schemas.openxmlformats.org/drawingml/2006/wordprocessingDrawing" xmlns:w10="urn:schemas-microsoft-com:office:word" xmlns:w="http://schemas.openxmlformats.org/wordprocessingml/2006/main" xmlns:w14="http://schemas.microsoft.com/office/word/2010/wordml" xmlns:w15="http://schemas.microsoft.com/office/word/2012/wordml" xmlns:w16cex="http://schemas.microsoft.com/office/word/2018/wordml/cex" xmlns:w16cid="http://schemas.microsoft.com/office/word/2016/wordml/cid" xmlns:w16="http://schemas.microsoft.com/office/word/2018/wordml" xmlns:w16du="http://schemas.microsoft.com/office/word/2023/wordml/word16du" xmlns:w16sdtdh="http://schemas.microsoft.com/office/word/2020/wordml/sdtdatahash" xmlns:w16se="http://schemas.microsoft.com/office/word/2015/wordml/symex" xmlns:wpg="http://schemas.microsoft.com/office/word/2010/wordprocessingGroup" xmlns:wpi="http://schemas.microsoft.com/office/word/2010/wordprocessingInk" xmlns:wne="http://schemas.microsoft.com/office/word/2006/wordml" xmlns:wps="http://schemas.microsoft.com/office/word/2010/wordprocessingShape" mc:Ignorable="w14 w15 w16se w16cid w16 w16cex w16sdtdh wp14">
   <w:abstractNum w:abstractNumId="0" w15:restartNumberingAfterBreak="0">
     <w:nsid w:val="2A594DE4"/>
     <w:multiLevelType w:val="multilevel"/>
@@ -1849,43 +2160,27 @@
       </w:rPr>
     </w:lvl>
   </w:abstractNum>
-  <w:num w:numId="1">
+  <w:num w:numId="1" w16cid:durableId="143395722">
     <w:abstractNumId w:val="2"/>
   </w:num>
-  <w:num w:numId="2">
+  <w:num w:numId="2" w16cid:durableId="178585653">
     <w:abstractNumId w:val="3"/>
   </w:num>
-  <w:num w:numId="3">
+  <w:num w:numId="3" w16cid:durableId="2075397327">
     <w:abstractNumId w:val="1"/>
   </w:num>
-  <w:num w:numId="4">
+  <w:num w:numId="4" w16cid:durableId="1918437837">
     <w:abstractNumId w:val="0"/>
   </w:num>
-  <w:num w:numId="5">
+  <w:num w:numId="5" w16cid:durableId="377900660">
     <w:abstractNumId w:val="0"/>
-    <w:lvlOverride w:ilvl="3">
-      <w:lvl w:ilvl="3">
-        <w:numFmt w:val="bullet"/>
-        <w:lvlText w:val=""/>
-        <w:lvlJc w:val="left"/>
-        <w:pPr>
-          <w:tabs>
-            <w:tab w:val="num" w:pos="2880"/>
-          </w:tabs>
-          <w:ind w:left="2880" w:hanging="360"/>
-        </w:pPr>
-        <w:rPr>
-          <w:rFonts w:ascii="Symbol" w:hAnsi="Symbol" w:hint="default"/>
-          <w:sz w:val="20"/>
-        </w:rPr>
-      </w:lvl>
-    </w:lvlOverride>
+    <w:lvlOverride w:ilvl="0"/>
   </w:num>
 </w:numbering>
 </file>
 
 <file path=word/styles.xml><?xml version="1.0" encoding="utf-8"?>
-<w:styles xmlns:mc="http://schemas.openxmlformats.org/markup-compatibility/2006" xmlns:r="http://schemas.openxmlformats.org/officeDocument/2006/relationships" xmlns:w="http://schemas.openxmlformats.org/wordprocessingml/2006/main" xmlns:w14="http://schemas.microsoft.com/office/word/2010/wordml" xmlns:w15="http://schemas.microsoft.com/office/word/2012/wordml" xmlns:w16cex="http://schemas.microsoft.com/office/word/2018/wordml/cex" xmlns:w16cid="http://schemas.microsoft.com/office/word/2016/wordml/cid" xmlns:w16="http://schemas.microsoft.com/office/word/2018/wordml" xmlns:w16se="http://schemas.microsoft.com/office/word/2015/wordml/symex" mc:Ignorable="w14 w15 w16se w16cid w16 w16cex">
+<w:styles xmlns:mc="http://schemas.openxmlformats.org/markup-compatibility/2006" xmlns:r="http://schemas.openxmlformats.org/officeDocument/2006/relationships" xmlns:w="http://schemas.openxmlformats.org/wordprocessingml/2006/main" xmlns:w14="http://schemas.microsoft.com/office/word/2010/wordml" xmlns:w15="http://schemas.microsoft.com/office/word/2012/wordml" xmlns:w16cex="http://schemas.microsoft.com/office/word/2018/wordml/cex" xmlns:w16cid="http://schemas.microsoft.com/office/word/2016/wordml/cid" xmlns:w16="http://schemas.microsoft.com/office/word/2018/wordml" xmlns:w16sdtdh="http://schemas.microsoft.com/office/word/2020/wordml/sdtdatahash" xmlns:w16se="http://schemas.microsoft.com/office/word/2015/wordml/symex" mc:Ignorable="w14 w15 w16se w16cid w16 w16cex w16sdtdh">
   <w:docDefaults>
     <w:rPrDefault>
       <w:rPr>
@@ -2007,6 +2302,7 @@
     <w:lsdException w:name="HTML Sample" w:semiHidden="1" w:unhideWhenUsed="1"/>
     <w:lsdException w:name="HTML Typewriter" w:semiHidden="1" w:unhideWhenUsed="1"/>
     <w:lsdException w:name="HTML Variable" w:semiHidden="1" w:unhideWhenUsed="1"/>
+    <w:lsdException w:name="Normal Table" w:semiHidden="1" w:unhideWhenUsed="1"/>
     <w:lsdException w:name="annotation subject" w:semiHidden="1" w:unhideWhenUsed="1"/>
     <w:lsdException w:name="No List" w:semiHidden="1" w:unhideWhenUsed="1"/>
     <w:lsdException w:name="Outline List 1" w:semiHidden="1" w:unhideWhenUsed="1"/>
@@ -2053,8 +2349,10 @@
     <w:lsdException w:name="Table Subtle 2" w:semiHidden="1" w:unhideWhenUsed="1"/>
     <w:lsdException w:name="Table Web 1" w:semiHidden="1" w:unhideWhenUsed="1"/>
     <w:lsdException w:name="Table Web 2" w:semiHidden="1" w:unhideWhenUsed="1"/>
+    <w:lsdException w:name="Table Web 3" w:semiHidden="1" w:unhideWhenUsed="1"/>
     <w:lsdException w:name="Balloon Text" w:semiHidden="1" w:unhideWhenUsed="1"/>
     <w:lsdException w:name="Table Grid" w:uiPriority="39"/>
+    <w:lsdException w:name="Table Theme" w:semiHidden="1" w:unhideWhenUsed="1"/>
     <w:lsdException w:name="Placeholder Text" w:semiHidden="1"/>
     <w:lsdException w:name="No Spacing" w:uiPriority="1" w:qFormat="1"/>
     <w:lsdException w:name="Light Shading" w:uiPriority="60"/>

</xml_diff>